<commit_message>
Added a file upload box to the game builder and updated the documentation accordingly
</commit_message>
<xml_diff>
--- a/DOCS/Game_Builder_Documentation.docx
+++ b/DOCS/Game_Builder_Documentation.docx
@@ -1396,7 +1396,7 @@
           <w:lang w:eastAsia="en-GB"/>
           <w14:ligatures w14:val="none"/>
         </w:rPr>
-        <w:t>Prerequisites</w:t>
+        <w:t>Main Screen.</w:t>
       </w:r>
     </w:p>
     <w:p>
@@ -1404,77 +1404,29 @@
         <w:pStyle w:val="ListParagraph"/>
         <w:numPr>
           <w:ilvl w:val="0"/>
-          <w:numId w:val="10"/>
+          <w:numId w:val="3"/>
         </w:numPr>
-        <w:spacing w:before="100" w:beforeAutospacing="1" w:after="100" w:afterAutospacing="1"/>
-        <w:outlineLvl w:val="2"/>
-        <w:rPr>
-          <w:rFonts w:ascii="Times New Roman" w:eastAsia="Times New Roman" w:hAnsi="Times New Roman" w:cs="Times New Roman"/>
-          <w:b/>
-          <w:bCs/>
-          <w:kern w:val="0"/>
-          <w:lang w:eastAsia="en-GB"/>
-          <w14:ligatures w14:val="none"/>
-        </w:rPr>
-      </w:pPr>
-      <w:r>
-        <w:rPr>
-          <w:rFonts w:ascii="Times New Roman" w:eastAsia="Times New Roman" w:hAnsi="Times New Roman" w:cs="Times New Roman"/>
-          <w:kern w:val="0"/>
-          <w:lang w:eastAsia="en-GB"/>
-          <w14:ligatures w14:val="none"/>
-        </w:rPr>
-        <w:t xml:space="preserve">You must add all the scenario files you want to run to the Scenarios folder in the </w:t>
-      </w:r>
-      <w:proofErr w:type="spellStart"/>
-      <w:r>
-        <w:rPr>
-          <w:rFonts w:ascii="Times New Roman" w:eastAsia="Times New Roman" w:hAnsi="Times New Roman" w:cs="Times New Roman"/>
-          <w:kern w:val="0"/>
-          <w:lang w:eastAsia="en-GB"/>
-          <w14:ligatures w14:val="none"/>
-        </w:rPr>
-        <w:t>GameFiles</w:t>
-      </w:r>
-      <w:proofErr w:type="spellEnd"/>
-      <w:r>
-        <w:rPr>
-          <w:rFonts w:ascii="Times New Roman" w:eastAsia="Times New Roman" w:hAnsi="Times New Roman" w:cs="Times New Roman"/>
-          <w:kern w:val="0"/>
-          <w:lang w:eastAsia="en-GB"/>
-          <w14:ligatures w14:val="none"/>
-        </w:rPr>
-        <w:t xml:space="preserve"> backend folder before packaging the game. </w:t>
-      </w:r>
-    </w:p>
-    <w:p>
-      <w:pPr>
-        <w:spacing w:before="100" w:beforeAutospacing="1" w:after="100" w:afterAutospacing="1"/>
-        <w:jc w:val="center"/>
-        <w:outlineLvl w:val="2"/>
-        <w:rPr>
-          <w:rFonts w:ascii="Times New Roman" w:eastAsia="Times New Roman" w:hAnsi="Times New Roman" w:cs="Times New Roman"/>
-          <w:b/>
-          <w:bCs/>
-          <w:kern w:val="0"/>
-          <w:lang w:eastAsia="en-GB"/>
-          <w14:ligatures w14:val="none"/>
-        </w:rPr>
-      </w:pPr>
-      <w:r>
-        <w:rPr>
-          <w:rFonts w:ascii="Times New Roman" w:eastAsia="Times New Roman" w:hAnsi="Times New Roman" w:cs="Times New Roman"/>
-          <w:b/>
-          <w:bCs/>
+        <w:rPr>
+          <w:rFonts w:ascii="Times New Roman" w:hAnsi="Times New Roman" w:cs="Times New Roman"/>
+        </w:rPr>
+      </w:pPr>
+      <w:r>
+        <w:rPr>
+          <w:rFonts w:ascii="Times New Roman" w:hAnsi="Times New Roman" w:cs="Times New Roman"/>
+        </w:rPr>
+        <w:t>Once the app is running you should see the main screen running on your browser</w:t>
+      </w:r>
+    </w:p>
+    <w:p>
+      <w:r>
+        <w:rPr>
           <w:noProof/>
-          <w:kern w:val="0"/>
-          <w:lang w:eastAsia="en-GB"/>
         </w:rPr>
         <w:drawing>
-          <wp:inline distT="0" distB="0" distL="0" distR="0" wp14:anchorId="3FAE7F65" wp14:editId="20FCD6CA">
-            <wp:extent cx="4318000" cy="2654300"/>
+          <wp:inline distT="0" distB="0" distL="0" distR="0" wp14:anchorId="64723C94" wp14:editId="671FE96E">
+            <wp:extent cx="5731510" cy="3582035"/>
             <wp:effectExtent l="0" t="0" r="0" b="0"/>
-            <wp:docPr id="212346100" name="Picture 2" descr="A screenshot of a computer&#10;&#10;Description automatically generated"/>
+            <wp:docPr id="687128836" name="Picture 1" descr="A screenshot of a computer&#10;&#10;Description automatically generated"/>
             <wp:cNvGraphicFramePr>
               <a:graphicFrameLocks xmlns:a="http://schemas.openxmlformats.org/drawingml/2006/main" noChangeAspect="1"/>
             </wp:cNvGraphicFramePr>
@@ -1482,11 +1434,11 @@
               <a:graphicData uri="http://schemas.openxmlformats.org/drawingml/2006/picture">
                 <pic:pic xmlns:pic="http://schemas.openxmlformats.org/drawingml/2006/picture">
                   <pic:nvPicPr>
-                    <pic:cNvPr id="212346100" name="Picture 2" descr="A screenshot of a computer&#10;&#10;Description automatically generated"/>
+                    <pic:cNvPr id="687128836" name="Picture 1" descr="A screenshot of a computer&#10;&#10;Description automatically generated"/>
                     <pic:cNvPicPr/>
                   </pic:nvPicPr>
                   <pic:blipFill>
-                    <a:blip r:embed="rId10">
+                    <a:blip r:embed="rId10" cstate="print">
                       <a:extLst>
                         <a:ext uri="{28A0092B-C50C-407E-A947-70E740481C1C}">
                           <a14:useLocalDpi xmlns:a14="http://schemas.microsoft.com/office/drawing/2010/main" val="0"/>
@@ -1500,7 +1452,7 @@
                   <pic:spPr>
                     <a:xfrm>
                       <a:off x="0" y="0"/>
-                      <a:ext cx="4318000" cy="2654300"/>
+                      <a:ext cx="5731510" cy="3582035"/>
                     </a:xfrm>
                     <a:prstGeom prst="rect">
                       <a:avLst/>
@@ -1518,173 +1470,6 @@
         <w:pStyle w:val="ListParagraph"/>
         <w:numPr>
           <w:ilvl w:val="0"/>
-          <w:numId w:val="10"/>
-        </w:numPr>
-        <w:spacing w:before="100" w:beforeAutospacing="1" w:after="100" w:afterAutospacing="1"/>
-        <w:outlineLvl w:val="2"/>
-        <w:rPr>
-          <w:rFonts w:ascii="Times New Roman" w:eastAsia="Times New Roman" w:hAnsi="Times New Roman" w:cs="Times New Roman"/>
-          <w:b/>
-          <w:bCs/>
-          <w:kern w:val="0"/>
-          <w:lang w:eastAsia="en-GB"/>
-          <w14:ligatures w14:val="none"/>
-        </w:rPr>
-      </w:pPr>
-      <w:r>
-        <w:rPr>
-          <w:rFonts w:ascii="Times New Roman" w:eastAsia="Times New Roman" w:hAnsi="Times New Roman" w:cs="Times New Roman"/>
-          <w:kern w:val="0"/>
-          <w:lang w:eastAsia="en-GB"/>
-          <w14:ligatures w14:val="none"/>
-        </w:rPr>
-        <w:t xml:space="preserve">If you do not do this, the game will be packaged with </w:t>
-      </w:r>
-      <w:r>
-        <w:rPr>
-          <w:rFonts w:ascii="Times New Roman" w:eastAsia="Times New Roman" w:hAnsi="Times New Roman" w:cs="Times New Roman"/>
-          <w:kern w:val="0"/>
-          <w:lang w:eastAsia="en-GB"/>
-          <w14:ligatures w14:val="none"/>
-        </w:rPr>
-        <w:t>no files.</w:t>
-      </w:r>
-    </w:p>
-    <w:p>
-      <w:pPr>
-        <w:pStyle w:val="ListParagraph"/>
-        <w:numPr>
-          <w:ilvl w:val="0"/>
-          <w:numId w:val="10"/>
-        </w:numPr>
-        <w:spacing w:before="100" w:beforeAutospacing="1" w:after="100" w:afterAutospacing="1"/>
-        <w:outlineLvl w:val="2"/>
-        <w:rPr>
-          <w:rFonts w:ascii="Times New Roman" w:eastAsia="Times New Roman" w:hAnsi="Times New Roman" w:cs="Times New Roman"/>
-          <w:b/>
-          <w:bCs/>
-          <w:kern w:val="0"/>
-          <w:lang w:eastAsia="en-GB"/>
-          <w14:ligatures w14:val="none"/>
-        </w:rPr>
-      </w:pPr>
-      <w:r>
-        <w:rPr>
-          <w:rFonts w:ascii="Times New Roman" w:eastAsia="Times New Roman" w:hAnsi="Times New Roman" w:cs="Times New Roman"/>
-          <w:kern w:val="0"/>
-          <w:lang w:eastAsia="en-GB"/>
-          <w14:ligatures w14:val="none"/>
-        </w:rPr>
-        <w:t xml:space="preserve">The scenarios will be ran in order of placement in the folder, if you want </w:t>
-      </w:r>
-      <w:r>
-        <w:rPr>
-          <w:rFonts w:ascii="Times New Roman" w:eastAsia="Times New Roman" w:hAnsi="Times New Roman" w:cs="Times New Roman"/>
-          <w:kern w:val="0"/>
-          <w:lang w:eastAsia="en-GB"/>
-          <w14:ligatures w14:val="none"/>
-        </w:rPr>
-        <w:t>a scenario to be played first, make sure it is the first file in the folder.</w:t>
-      </w:r>
-    </w:p>
-    <w:p>
-      <w:pPr>
-        <w:spacing w:before="100" w:beforeAutospacing="1" w:after="100" w:afterAutospacing="1"/>
-        <w:ind w:left="360"/>
-        <w:outlineLvl w:val="2"/>
-        <w:rPr>
-          <w:rFonts w:ascii="Times New Roman" w:eastAsia="Times New Roman" w:hAnsi="Times New Roman" w:cs="Times New Roman"/>
-          <w:b/>
-          <w:bCs/>
-          <w:kern w:val="0"/>
-          <w:lang w:eastAsia="en-GB"/>
-          <w14:ligatures w14:val="none"/>
-        </w:rPr>
-      </w:pPr>
-      <w:r>
-        <w:rPr>
-          <w:rFonts w:ascii="Times New Roman" w:eastAsia="Times New Roman" w:hAnsi="Times New Roman" w:cs="Times New Roman"/>
-          <w:b/>
-          <w:bCs/>
-          <w:kern w:val="0"/>
-          <w:lang w:eastAsia="en-GB"/>
-          <w14:ligatures w14:val="none"/>
-        </w:rPr>
-        <w:t>Main Screen.</w:t>
-      </w:r>
-    </w:p>
-    <w:p>
-      <w:pPr>
-        <w:pStyle w:val="ListParagraph"/>
-        <w:numPr>
-          <w:ilvl w:val="0"/>
-          <w:numId w:val="3"/>
-        </w:numPr>
-        <w:rPr>
-          <w:rFonts w:ascii="Times New Roman" w:hAnsi="Times New Roman" w:cs="Times New Roman"/>
-        </w:rPr>
-      </w:pPr>
-      <w:r>
-        <w:rPr>
-          <w:rFonts w:ascii="Times New Roman" w:hAnsi="Times New Roman" w:cs="Times New Roman"/>
-        </w:rPr>
-        <w:t>Once the app is running you should see the main screen running on your browser</w:t>
-      </w:r>
-    </w:p>
-    <w:p>
-      <w:r>
-        <w:rPr>
-          <w:noProof/>
-        </w:rPr>
-        <w:lastRenderedPageBreak/>
-        <w:drawing>
-          <wp:inline distT="0" distB="0" distL="0" distR="0" wp14:anchorId="19B61AF8" wp14:editId="20006E8A">
-            <wp:extent cx="5731510" cy="2484120"/>
-            <wp:effectExtent l="0" t="0" r="0" b="5080"/>
-            <wp:docPr id="178927951" name="Picture 1" descr="A screenshot of a computer&#10;&#10;Description automatically generated"/>
-            <wp:cNvGraphicFramePr>
-              <a:graphicFrameLocks xmlns:a="http://schemas.openxmlformats.org/drawingml/2006/main" noChangeAspect="1"/>
-            </wp:cNvGraphicFramePr>
-            <a:graphic xmlns:a="http://schemas.openxmlformats.org/drawingml/2006/main">
-              <a:graphicData uri="http://schemas.openxmlformats.org/drawingml/2006/picture">
-                <pic:pic xmlns:pic="http://schemas.openxmlformats.org/drawingml/2006/picture">
-                  <pic:nvPicPr>
-                    <pic:cNvPr id="178927951" name="Picture 1" descr="A screenshot of a computer&#10;&#10;Description automatically generated"/>
-                    <pic:cNvPicPr/>
-                  </pic:nvPicPr>
-                  <pic:blipFill>
-                    <a:blip r:embed="rId11">
-                      <a:extLst>
-                        <a:ext uri="{28A0092B-C50C-407E-A947-70E740481C1C}">
-                          <a14:useLocalDpi xmlns:a14="http://schemas.microsoft.com/office/drawing/2010/main" val="0"/>
-                        </a:ext>
-                      </a:extLst>
-                    </a:blip>
-                    <a:stretch>
-                      <a:fillRect/>
-                    </a:stretch>
-                  </pic:blipFill>
-                  <pic:spPr>
-                    <a:xfrm>
-                      <a:off x="0" y="0"/>
-                      <a:ext cx="5731510" cy="2484120"/>
-                    </a:xfrm>
-                    <a:prstGeom prst="rect">
-                      <a:avLst/>
-                    </a:prstGeom>
-                  </pic:spPr>
-                </pic:pic>
-              </a:graphicData>
-            </a:graphic>
-          </wp:inline>
-        </w:drawing>
-      </w:r>
-    </w:p>
-    <w:p>
-      <w:pPr>
-        <w:pStyle w:val="ListParagraph"/>
-        <w:numPr>
-          <w:ilvl w:val="0"/>
           <w:numId w:val="3"/>
         </w:numPr>
         <w:rPr>
@@ -1788,6 +1573,7 @@
         <w:rPr>
           <w:rFonts w:ascii="Times New Roman" w:hAnsi="Times New Roman" w:cs="Times New Roman"/>
         </w:rPr>
+        <w:lastRenderedPageBreak/>
         <w:t>Zip Game Files button</w:t>
       </w:r>
     </w:p>
@@ -1812,41 +1598,7 @@
         <w:rPr>
           <w:rFonts w:ascii="Times New Roman" w:hAnsi="Times New Roman" w:cs="Times New Roman"/>
         </w:rPr>
-        <w:t xml:space="preserve">and puts them in the zipped files folder. It is important you do not edit the location of the </w:t>
-      </w:r>
-      <w:proofErr w:type="spellStart"/>
-      <w:r>
-        <w:rPr>
-          <w:rFonts w:ascii="Times New Roman" w:hAnsi="Times New Roman" w:cs="Times New Roman"/>
-        </w:rPr>
-        <w:t>GameFiles</w:t>
-      </w:r>
-      <w:proofErr w:type="spellEnd"/>
-      <w:r>
-        <w:rPr>
-          <w:rFonts w:ascii="Times New Roman" w:hAnsi="Times New Roman" w:cs="Times New Roman"/>
-        </w:rPr>
-        <w:t xml:space="preserve"> or Game Builder folders for this to work. </w:t>
-      </w:r>
-      <w:r>
-        <w:rPr>
-          <w:rFonts w:ascii="Times New Roman" w:hAnsi="Times New Roman" w:cs="Times New Roman"/>
-        </w:rPr>
-        <w:t xml:space="preserve">You can move the </w:t>
-      </w:r>
-      <w:proofErr w:type="spellStart"/>
-      <w:r>
-        <w:rPr>
-          <w:rFonts w:ascii="Times New Roman" w:hAnsi="Times New Roman" w:cs="Times New Roman"/>
-        </w:rPr>
-        <w:t>EthicalDilemmaGame</w:t>
-      </w:r>
-      <w:proofErr w:type="spellEnd"/>
-      <w:r>
-        <w:rPr>
-          <w:rFonts w:ascii="Times New Roman" w:hAnsi="Times New Roman" w:cs="Times New Roman"/>
-        </w:rPr>
-        <w:t xml:space="preserve"> folder wherever you want it.</w:t>
+        <w:t xml:space="preserve">and puts them in the zipped files folder. </w:t>
       </w:r>
     </w:p>
     <w:p>
@@ -1895,7 +1647,7 @@
                     <pic:cNvPicPr/>
                   </pic:nvPicPr>
                   <pic:blipFill>
-                    <a:blip r:embed="rId12" cstate="print">
+                    <a:blip r:embed="rId11" cstate="print">
                       <a:extLst>
                         <a:ext uri="{28A0092B-C50C-407E-A947-70E740481C1C}">
                           <a14:useLocalDpi xmlns:a14="http://schemas.microsoft.com/office/drawing/2010/main" val="0"/>
@@ -1950,7 +1702,7 @@
                     <pic:cNvPicPr/>
                   </pic:nvPicPr>
                   <pic:blipFill>
-                    <a:blip r:embed="rId13">
+                    <a:blip r:embed="rId12">
                       <a:extLst>
                         <a:ext uri="{28A0092B-C50C-407E-A947-70E740481C1C}">
                           <a14:useLocalDpi xmlns:a14="http://schemas.microsoft.com/office/drawing/2010/main" val="0"/>
@@ -2005,7 +1757,7 @@
                     <pic:cNvPicPr/>
                   </pic:nvPicPr>
                   <pic:blipFill>
-                    <a:blip r:embed="rId14">
+                    <a:blip r:embed="rId13">
                       <a:extLst>
                         <a:ext uri="{28A0092B-C50C-407E-A947-70E740481C1C}">
                           <a14:useLocalDpi xmlns:a14="http://schemas.microsoft.com/office/drawing/2010/main" val="0"/>
@@ -2049,6 +1801,12 @@
         </w:rPr>
         <w:t>Build Executable button</w:t>
       </w:r>
+      <w:r>
+        <w:rPr>
+          <w:rFonts w:ascii="Times New Roman" w:hAnsi="Times New Roman" w:cs="Times New Roman"/>
+        </w:rPr>
+        <w:t xml:space="preserve"> (Mac Only)</w:t>
+      </w:r>
     </w:p>
     <w:p>
       <w:pPr>
@@ -2127,7 +1885,6 @@
         <w:rPr>
           <w:rFonts w:ascii="Times New Roman" w:hAnsi="Times New Roman" w:cs="Times New Roman"/>
         </w:rPr>
-        <w:lastRenderedPageBreak/>
         <w:t xml:space="preserve">However, </w:t>
       </w:r>
       <w:proofErr w:type="spellStart"/>
@@ -2142,7 +1899,13 @@
         <w:rPr>
           <w:rFonts w:ascii="Times New Roman" w:hAnsi="Times New Roman" w:cs="Times New Roman"/>
         </w:rPr>
-        <w:t xml:space="preserve"> does not cross-compile. This means if you run the Build Executable button on Windows, people on Mac will not be able to use it. </w:t>
+        <w:t xml:space="preserve"> does not cross-compile. </w:t>
+      </w:r>
+      <w:r>
+        <w:rPr>
+          <w:rFonts w:ascii="Times New Roman" w:hAnsi="Times New Roman" w:cs="Times New Roman"/>
+        </w:rPr>
+        <w:t xml:space="preserve">This means that this executable will only be ran on Mac. </w:t>
       </w:r>
     </w:p>
     <w:p>
@@ -2191,7 +1954,7 @@
                     <pic:cNvPicPr/>
                   </pic:nvPicPr>
                   <pic:blipFill>
-                    <a:blip r:embed="rId15">
+                    <a:blip r:embed="rId14">
                       <a:extLst>
                         <a:ext uri="{28A0092B-C50C-407E-A947-70E740481C1C}">
                           <a14:useLocalDpi xmlns:a14="http://schemas.microsoft.com/office/drawing/2010/main" val="0"/>
@@ -2290,7 +2053,7 @@
                     <pic:cNvPicPr/>
                   </pic:nvPicPr>
                   <pic:blipFill>
-                    <a:blip r:embed="rId16">
+                    <a:blip r:embed="rId15">
                       <a:extLst>
                         <a:ext uri="{28A0092B-C50C-407E-A947-70E740481C1C}">
                           <a14:useLocalDpi xmlns:a14="http://schemas.microsoft.com/office/drawing/2010/main" val="0"/>
@@ -2384,7 +2147,7 @@
         <w:pStyle w:val="ListParagraph"/>
         <w:numPr>
           <w:ilvl w:val="0"/>
-          <w:numId w:val="3"/>
+          <w:numId w:val="4"/>
         </w:numPr>
         <w:rPr>
           <w:rFonts w:ascii="Times New Roman" w:hAnsi="Times New Roman" w:cs="Times New Roman"/>
@@ -2394,37 +2157,230 @@
         <w:rPr>
           <w:rFonts w:ascii="Times New Roman" w:hAnsi="Times New Roman" w:cs="Times New Roman"/>
         </w:rPr>
-        <w:t>T</w:t>
-      </w:r>
-      <w:r>
-        <w:rPr>
-          <w:rFonts w:ascii="Times New Roman" w:hAnsi="Times New Roman" w:cs="Times New Roman"/>
-        </w:rPr>
-        <w:t xml:space="preserve">o run this file on Windows, </w:t>
-      </w:r>
-      <w:r>
-        <w:rPr>
-          <w:rFonts w:ascii="Times New Roman" w:hAnsi="Times New Roman" w:cs="Times New Roman"/>
-        </w:rPr>
-        <w:t>navi</w:t>
-      </w:r>
-      <w:r>
-        <w:rPr>
-          <w:rFonts w:ascii="Times New Roman" w:hAnsi="Times New Roman" w:cs="Times New Roman"/>
-        </w:rPr>
-        <w:t xml:space="preserve">gate to </w:t>
-      </w:r>
-      <w:r>
-        <w:rPr>
-          <w:rFonts w:ascii="Times New Roman" w:hAnsi="Times New Roman" w:cs="Times New Roman"/>
-        </w:rPr>
-        <w:t xml:space="preserve">whatever folder you put the Game file in on the terminal and run </w:t>
-      </w:r>
-      <w:r>
-        <w:rPr>
-          <w:rFonts w:ascii="Times New Roman" w:hAnsi="Times New Roman" w:cs="Times New Roman"/>
-        </w:rPr>
-        <w:t>Game.exe. You can also simply double click on the Game.exe file.</w:t>
+        <w:t>File Upload Box</w:t>
+      </w:r>
+    </w:p>
+    <w:p>
+      <w:pPr>
+        <w:pStyle w:val="ListParagraph"/>
+        <w:numPr>
+          <w:ilvl w:val="1"/>
+          <w:numId w:val="4"/>
+        </w:numPr>
+        <w:rPr>
+          <w:rFonts w:ascii="Times New Roman" w:hAnsi="Times New Roman" w:cs="Times New Roman"/>
+        </w:rPr>
+      </w:pPr>
+      <w:r>
+        <w:rPr>
+          <w:rFonts w:ascii="Times New Roman" w:hAnsi="Times New Roman" w:cs="Times New Roman"/>
+        </w:rPr>
+        <w:t>This is where you either drag and drop or upload the JSON scenario files</w:t>
+      </w:r>
+      <w:r>
+        <w:rPr>
+          <w:rFonts w:ascii="Times New Roman" w:hAnsi="Times New Roman" w:cs="Times New Roman"/>
+        </w:rPr>
+        <w:t>.</w:t>
+      </w:r>
+    </w:p>
+    <w:p>
+      <w:pPr>
+        <w:pStyle w:val="ListParagraph"/>
+        <w:numPr>
+          <w:ilvl w:val="1"/>
+          <w:numId w:val="4"/>
+        </w:numPr>
+        <w:rPr>
+          <w:rFonts w:ascii="Times New Roman" w:hAnsi="Times New Roman" w:cs="Times New Roman"/>
+        </w:rPr>
+      </w:pPr>
+      <w:r>
+        <w:rPr>
+          <w:rFonts w:ascii="Times New Roman" w:hAnsi="Times New Roman" w:cs="Times New Roman"/>
+        </w:rPr>
+        <w:t>These are the scenarios that will be inserted into the game you are creating.</w:t>
+      </w:r>
+    </w:p>
+    <w:p>
+      <w:pPr>
+        <w:pStyle w:val="ListParagraph"/>
+        <w:numPr>
+          <w:ilvl w:val="1"/>
+          <w:numId w:val="4"/>
+        </w:numPr>
+        <w:rPr>
+          <w:rFonts w:ascii="Times New Roman" w:hAnsi="Times New Roman" w:cs="Times New Roman"/>
+        </w:rPr>
+      </w:pPr>
+      <w:r>
+        <w:rPr>
+          <w:rFonts w:ascii="Times New Roman" w:hAnsi="Times New Roman" w:cs="Times New Roman"/>
+        </w:rPr>
+        <w:t xml:space="preserve">Make sure that these scenario files were created with the Scenario Builder app as the game </w:t>
+      </w:r>
+      <w:r>
+        <w:rPr>
+          <w:rFonts w:ascii="Times New Roman" w:hAnsi="Times New Roman" w:cs="Times New Roman"/>
+        </w:rPr>
+        <w:t>can only run those files.</w:t>
+      </w:r>
+    </w:p>
+    <w:p>
+      <w:pPr>
+        <w:pStyle w:val="ListParagraph"/>
+        <w:numPr>
+          <w:ilvl w:val="1"/>
+          <w:numId w:val="4"/>
+        </w:numPr>
+        <w:rPr>
+          <w:rFonts w:ascii="Times New Roman" w:hAnsi="Times New Roman" w:cs="Times New Roman"/>
+        </w:rPr>
+      </w:pPr>
+      <w:r>
+        <w:rPr>
+          <w:rFonts w:ascii="Times New Roman" w:hAnsi="Times New Roman" w:cs="Times New Roman"/>
+        </w:rPr>
+        <w:t>To browse your computer for files to upload click the upload from computer button.</w:t>
+      </w:r>
+    </w:p>
+    <w:p>
+      <w:pPr>
+        <w:pStyle w:val="ListParagraph"/>
+        <w:numPr>
+          <w:ilvl w:val="1"/>
+          <w:numId w:val="4"/>
+        </w:numPr>
+        <w:rPr>
+          <w:rFonts w:ascii="Times New Roman" w:hAnsi="Times New Roman" w:cs="Times New Roman"/>
+        </w:rPr>
+      </w:pPr>
+      <w:r>
+        <w:rPr>
+          <w:rFonts w:ascii="Times New Roman" w:hAnsi="Times New Roman" w:cs="Times New Roman"/>
+        </w:rPr>
+        <w:lastRenderedPageBreak/>
+        <w:t>One you have uploaded files they should appear inside the box and a success message will appear below it.</w:t>
+      </w:r>
+    </w:p>
+    <w:p>
+      <w:pPr>
+        <w:rPr>
+          <w:rFonts w:ascii="Times New Roman" w:hAnsi="Times New Roman" w:cs="Times New Roman"/>
+        </w:rPr>
+      </w:pPr>
+      <w:r>
+        <w:rPr>
+          <w:rFonts w:ascii="Times New Roman" w:hAnsi="Times New Roman" w:cs="Times New Roman"/>
+          <w:noProof/>
+        </w:rPr>
+        <w:drawing>
+          <wp:inline distT="0" distB="0" distL="0" distR="0" wp14:anchorId="1ECA451F" wp14:editId="73E09334">
+            <wp:extent cx="5731510" cy="2331085"/>
+            <wp:effectExtent l="0" t="0" r="0" b="5715"/>
+            <wp:docPr id="601596747" name="Picture 2" descr="A screenshot of a upload&#10;&#10;Description automatically generated"/>
+            <wp:cNvGraphicFramePr>
+              <a:graphicFrameLocks xmlns:a="http://schemas.openxmlformats.org/drawingml/2006/main" noChangeAspect="1"/>
+            </wp:cNvGraphicFramePr>
+            <a:graphic xmlns:a="http://schemas.openxmlformats.org/drawingml/2006/main">
+              <a:graphicData uri="http://schemas.openxmlformats.org/drawingml/2006/picture">
+                <pic:pic xmlns:pic="http://schemas.openxmlformats.org/drawingml/2006/picture">
+                  <pic:nvPicPr>
+                    <pic:cNvPr id="601596747" name="Picture 2" descr="A screenshot of a upload&#10;&#10;Description automatically generated"/>
+                    <pic:cNvPicPr/>
+                  </pic:nvPicPr>
+                  <pic:blipFill>
+                    <a:blip r:embed="rId16">
+                      <a:extLst>
+                        <a:ext uri="{28A0092B-C50C-407E-A947-70E740481C1C}">
+                          <a14:useLocalDpi xmlns:a14="http://schemas.microsoft.com/office/drawing/2010/main" val="0"/>
+                        </a:ext>
+                      </a:extLst>
+                    </a:blip>
+                    <a:stretch>
+                      <a:fillRect/>
+                    </a:stretch>
+                  </pic:blipFill>
+                  <pic:spPr>
+                    <a:xfrm>
+                      <a:off x="0" y="0"/>
+                      <a:ext cx="5731510" cy="2331085"/>
+                    </a:xfrm>
+                    <a:prstGeom prst="rect">
+                      <a:avLst/>
+                    </a:prstGeom>
+                  </pic:spPr>
+                </pic:pic>
+              </a:graphicData>
+            </a:graphic>
+          </wp:inline>
+        </w:drawing>
+      </w:r>
+    </w:p>
+    <w:p>
+      <w:pPr>
+        <w:pStyle w:val="ListParagraph"/>
+        <w:numPr>
+          <w:ilvl w:val="0"/>
+          <w:numId w:val="13"/>
+        </w:numPr>
+        <w:rPr>
+          <w:rFonts w:ascii="Times New Roman" w:hAnsi="Times New Roman" w:cs="Times New Roman"/>
+        </w:rPr>
+      </w:pPr>
+      <w:r>
+        <w:rPr>
+          <w:rFonts w:ascii="Times New Roman" w:hAnsi="Times New Roman" w:cs="Times New Roman"/>
+        </w:rPr>
+        <w:t>The x button allows you to remove files.</w:t>
+      </w:r>
+    </w:p>
+    <w:p>
+      <w:pPr>
+        <w:pStyle w:val="ListParagraph"/>
+        <w:numPr>
+          <w:ilvl w:val="0"/>
+          <w:numId w:val="13"/>
+        </w:numPr>
+        <w:rPr>
+          <w:rFonts w:ascii="Times New Roman" w:hAnsi="Times New Roman" w:cs="Times New Roman"/>
+        </w:rPr>
+      </w:pPr>
+      <w:r>
+        <w:rPr>
+          <w:rFonts w:ascii="Times New Roman" w:hAnsi="Times New Roman" w:cs="Times New Roman"/>
+        </w:rPr>
+        <w:t xml:space="preserve">Once you press the Zip Game Files button, </w:t>
+      </w:r>
+      <w:r>
+        <w:rPr>
+          <w:rFonts w:ascii="Times New Roman" w:hAnsi="Times New Roman" w:cs="Times New Roman"/>
+        </w:rPr>
+        <w:t>the scenario files will not persist in the game. This means if you click the Zip Game Files button again straight after, a game with no scenarios will be created.</w:t>
+      </w:r>
+    </w:p>
+    <w:p>
+      <w:pPr>
+        <w:pStyle w:val="ListParagraph"/>
+        <w:numPr>
+          <w:ilvl w:val="0"/>
+          <w:numId w:val="13"/>
+        </w:numPr>
+        <w:rPr>
+          <w:rFonts w:ascii="Times New Roman" w:hAnsi="Times New Roman" w:cs="Times New Roman"/>
+        </w:rPr>
+      </w:pPr>
+      <w:r>
+        <w:rPr>
+          <w:rFonts w:ascii="Times New Roman" w:hAnsi="Times New Roman" w:cs="Times New Roman"/>
+        </w:rPr>
+        <w:t xml:space="preserve">To check the scenarios in the zipped game you can unzip the file and go to the Scenarios folder in the ethical-dilemma-game-backend folder. Here you will find </w:t>
+      </w:r>
+      <w:r>
+        <w:rPr>
+          <w:rFonts w:ascii="Times New Roman" w:hAnsi="Times New Roman" w:cs="Times New Roman"/>
+        </w:rPr>
+        <w:t>whatever scenarios will be played through in the game.</w:t>
       </w:r>
     </w:p>
     <w:sectPr>
@@ -2553,6 +2509,119 @@
     </w:lvl>
   </w:abstractNum>
   <w:abstractNum w:abstractNumId="1" w15:restartNumberingAfterBreak="0">
+    <w:nsid w:val="06692B3E"/>
+    <w:multiLevelType w:val="hybridMultilevel"/>
+    <w:tmpl w:val="79286834"/>
+    <w:lvl w:ilvl="0" w:tplc="B5343E38">
+      <w:start w:val="4"/>
+      <w:numFmt w:val="bullet"/>
+      <w:lvlText w:val="-"/>
+      <w:lvlJc w:val="left"/>
+      <w:pPr>
+        <w:ind w:left="360" w:hanging="360"/>
+      </w:pPr>
+      <w:rPr>
+        <w:rFonts w:ascii="Times New Roman" w:eastAsiaTheme="minorHAnsi" w:hAnsi="Times New Roman" w:cs="Times New Roman" w:hint="default"/>
+      </w:rPr>
+    </w:lvl>
+    <w:lvl w:ilvl="1" w:tplc="08090003" w:tentative="1">
+      <w:start w:val="1"/>
+      <w:numFmt w:val="bullet"/>
+      <w:lvlText w:val="o"/>
+      <w:lvlJc w:val="left"/>
+      <w:pPr>
+        <w:ind w:left="1080" w:hanging="360"/>
+      </w:pPr>
+      <w:rPr>
+        <w:rFonts w:ascii="Courier New" w:hAnsi="Courier New" w:cs="Courier New" w:hint="default"/>
+      </w:rPr>
+    </w:lvl>
+    <w:lvl w:ilvl="2" w:tplc="08090005" w:tentative="1">
+      <w:start w:val="1"/>
+      <w:numFmt w:val="bullet"/>
+      <w:lvlText w:val=""/>
+      <w:lvlJc w:val="left"/>
+      <w:pPr>
+        <w:ind w:left="1800" w:hanging="360"/>
+      </w:pPr>
+      <w:rPr>
+        <w:rFonts w:ascii="Wingdings" w:hAnsi="Wingdings" w:hint="default"/>
+      </w:rPr>
+    </w:lvl>
+    <w:lvl w:ilvl="3" w:tplc="08090001" w:tentative="1">
+      <w:start w:val="1"/>
+      <w:numFmt w:val="bullet"/>
+      <w:lvlText w:val=""/>
+      <w:lvlJc w:val="left"/>
+      <w:pPr>
+        <w:ind w:left="2520" w:hanging="360"/>
+      </w:pPr>
+      <w:rPr>
+        <w:rFonts w:ascii="Symbol" w:hAnsi="Symbol" w:hint="default"/>
+      </w:rPr>
+    </w:lvl>
+    <w:lvl w:ilvl="4" w:tplc="08090003" w:tentative="1">
+      <w:start w:val="1"/>
+      <w:numFmt w:val="bullet"/>
+      <w:lvlText w:val="o"/>
+      <w:lvlJc w:val="left"/>
+      <w:pPr>
+        <w:ind w:left="3240" w:hanging="360"/>
+      </w:pPr>
+      <w:rPr>
+        <w:rFonts w:ascii="Courier New" w:hAnsi="Courier New" w:cs="Courier New" w:hint="default"/>
+      </w:rPr>
+    </w:lvl>
+    <w:lvl w:ilvl="5" w:tplc="08090005" w:tentative="1">
+      <w:start w:val="1"/>
+      <w:numFmt w:val="bullet"/>
+      <w:lvlText w:val=""/>
+      <w:lvlJc w:val="left"/>
+      <w:pPr>
+        <w:ind w:left="3960" w:hanging="360"/>
+      </w:pPr>
+      <w:rPr>
+        <w:rFonts w:ascii="Wingdings" w:hAnsi="Wingdings" w:hint="default"/>
+      </w:rPr>
+    </w:lvl>
+    <w:lvl w:ilvl="6" w:tplc="08090001" w:tentative="1">
+      <w:start w:val="1"/>
+      <w:numFmt w:val="bullet"/>
+      <w:lvlText w:val=""/>
+      <w:lvlJc w:val="left"/>
+      <w:pPr>
+        <w:ind w:left="4680" w:hanging="360"/>
+      </w:pPr>
+      <w:rPr>
+        <w:rFonts w:ascii="Symbol" w:hAnsi="Symbol" w:hint="default"/>
+      </w:rPr>
+    </w:lvl>
+    <w:lvl w:ilvl="7" w:tplc="08090003" w:tentative="1">
+      <w:start w:val="1"/>
+      <w:numFmt w:val="bullet"/>
+      <w:lvlText w:val="o"/>
+      <w:lvlJc w:val="left"/>
+      <w:pPr>
+        <w:ind w:left="5400" w:hanging="360"/>
+      </w:pPr>
+      <w:rPr>
+        <w:rFonts w:ascii="Courier New" w:hAnsi="Courier New" w:cs="Courier New" w:hint="default"/>
+      </w:rPr>
+    </w:lvl>
+    <w:lvl w:ilvl="8" w:tplc="08090005" w:tentative="1">
+      <w:start w:val="1"/>
+      <w:numFmt w:val="bullet"/>
+      <w:lvlText w:val=""/>
+      <w:lvlJc w:val="left"/>
+      <w:pPr>
+        <w:ind w:left="6120" w:hanging="360"/>
+      </w:pPr>
+      <w:rPr>
+        <w:rFonts w:ascii="Wingdings" w:hAnsi="Wingdings" w:hint="default"/>
+      </w:rPr>
+    </w:lvl>
+  </w:abstractNum>
+  <w:abstractNum w:abstractNumId="2" w15:restartNumberingAfterBreak="0">
     <w:nsid w:val="0D9F51B9"/>
     <w:multiLevelType w:val="hybridMultilevel"/>
     <w:tmpl w:val="DF881C48"/>
@@ -2665,7 +2734,7 @@
       </w:rPr>
     </w:lvl>
   </w:abstractNum>
-  <w:abstractNum w:abstractNumId="2" w15:restartNumberingAfterBreak="0">
+  <w:abstractNum w:abstractNumId="3" w15:restartNumberingAfterBreak="0">
     <w:nsid w:val="2410249F"/>
     <w:multiLevelType w:val="hybridMultilevel"/>
     <w:tmpl w:val="42064D7A"/>
@@ -2778,7 +2847,7 @@
       </w:rPr>
     </w:lvl>
   </w:abstractNum>
-  <w:abstractNum w:abstractNumId="3" w15:restartNumberingAfterBreak="0">
+  <w:abstractNum w:abstractNumId="4" w15:restartNumberingAfterBreak="0">
     <w:nsid w:val="250D1E0C"/>
     <w:multiLevelType w:val="hybridMultilevel"/>
     <w:tmpl w:val="BD2EFEFC"/>
@@ -2891,7 +2960,7 @@
       </w:rPr>
     </w:lvl>
   </w:abstractNum>
-  <w:abstractNum w:abstractNumId="4" w15:restartNumberingAfterBreak="0">
+  <w:abstractNum w:abstractNumId="5" w15:restartNumberingAfterBreak="0">
     <w:nsid w:val="28200B64"/>
     <w:multiLevelType w:val="multilevel"/>
     <w:tmpl w:val="262CE858"/>
@@ -3004,7 +3073,120 @@
       </w:pPr>
     </w:lvl>
   </w:abstractNum>
-  <w:abstractNum w:abstractNumId="5" w15:restartNumberingAfterBreak="0">
+  <w:abstractNum w:abstractNumId="6" w15:restartNumberingAfterBreak="0">
+    <w:nsid w:val="30AC7A2E"/>
+    <w:multiLevelType w:val="hybridMultilevel"/>
+    <w:tmpl w:val="34808B5C"/>
+    <w:lvl w:ilvl="0" w:tplc="B5343E38">
+      <w:start w:val="4"/>
+      <w:numFmt w:val="bullet"/>
+      <w:lvlText w:val="-"/>
+      <w:lvlJc w:val="left"/>
+      <w:pPr>
+        <w:ind w:left="1800" w:hanging="360"/>
+      </w:pPr>
+      <w:rPr>
+        <w:rFonts w:ascii="Times New Roman" w:eastAsiaTheme="minorHAnsi" w:hAnsi="Times New Roman" w:cs="Times New Roman" w:hint="default"/>
+      </w:rPr>
+    </w:lvl>
+    <w:lvl w:ilvl="1" w:tplc="08090003" w:tentative="1">
+      <w:start w:val="1"/>
+      <w:numFmt w:val="bullet"/>
+      <w:lvlText w:val="o"/>
+      <w:lvlJc w:val="left"/>
+      <w:pPr>
+        <w:ind w:left="2880" w:hanging="360"/>
+      </w:pPr>
+      <w:rPr>
+        <w:rFonts w:ascii="Courier New" w:hAnsi="Courier New" w:cs="Courier New" w:hint="default"/>
+      </w:rPr>
+    </w:lvl>
+    <w:lvl w:ilvl="2" w:tplc="08090005" w:tentative="1">
+      <w:start w:val="1"/>
+      <w:numFmt w:val="bullet"/>
+      <w:lvlText w:val=""/>
+      <w:lvlJc w:val="left"/>
+      <w:pPr>
+        <w:ind w:left="3600" w:hanging="360"/>
+      </w:pPr>
+      <w:rPr>
+        <w:rFonts w:ascii="Wingdings" w:hAnsi="Wingdings" w:hint="default"/>
+      </w:rPr>
+    </w:lvl>
+    <w:lvl w:ilvl="3" w:tplc="08090001" w:tentative="1">
+      <w:start w:val="1"/>
+      <w:numFmt w:val="bullet"/>
+      <w:lvlText w:val=""/>
+      <w:lvlJc w:val="left"/>
+      <w:pPr>
+        <w:ind w:left="4320" w:hanging="360"/>
+      </w:pPr>
+      <w:rPr>
+        <w:rFonts w:ascii="Symbol" w:hAnsi="Symbol" w:hint="default"/>
+      </w:rPr>
+    </w:lvl>
+    <w:lvl w:ilvl="4" w:tplc="08090003" w:tentative="1">
+      <w:start w:val="1"/>
+      <w:numFmt w:val="bullet"/>
+      <w:lvlText w:val="o"/>
+      <w:lvlJc w:val="left"/>
+      <w:pPr>
+        <w:ind w:left="5040" w:hanging="360"/>
+      </w:pPr>
+      <w:rPr>
+        <w:rFonts w:ascii="Courier New" w:hAnsi="Courier New" w:cs="Courier New" w:hint="default"/>
+      </w:rPr>
+    </w:lvl>
+    <w:lvl w:ilvl="5" w:tplc="08090005" w:tentative="1">
+      <w:start w:val="1"/>
+      <w:numFmt w:val="bullet"/>
+      <w:lvlText w:val=""/>
+      <w:lvlJc w:val="left"/>
+      <w:pPr>
+        <w:ind w:left="5760" w:hanging="360"/>
+      </w:pPr>
+      <w:rPr>
+        <w:rFonts w:ascii="Wingdings" w:hAnsi="Wingdings" w:hint="default"/>
+      </w:rPr>
+    </w:lvl>
+    <w:lvl w:ilvl="6" w:tplc="08090001" w:tentative="1">
+      <w:start w:val="1"/>
+      <w:numFmt w:val="bullet"/>
+      <w:lvlText w:val=""/>
+      <w:lvlJc w:val="left"/>
+      <w:pPr>
+        <w:ind w:left="6480" w:hanging="360"/>
+      </w:pPr>
+      <w:rPr>
+        <w:rFonts w:ascii="Symbol" w:hAnsi="Symbol" w:hint="default"/>
+      </w:rPr>
+    </w:lvl>
+    <w:lvl w:ilvl="7" w:tplc="08090003" w:tentative="1">
+      <w:start w:val="1"/>
+      <w:numFmt w:val="bullet"/>
+      <w:lvlText w:val="o"/>
+      <w:lvlJc w:val="left"/>
+      <w:pPr>
+        <w:ind w:left="7200" w:hanging="360"/>
+      </w:pPr>
+      <w:rPr>
+        <w:rFonts w:ascii="Courier New" w:hAnsi="Courier New" w:cs="Courier New" w:hint="default"/>
+      </w:rPr>
+    </w:lvl>
+    <w:lvl w:ilvl="8" w:tplc="08090005" w:tentative="1">
+      <w:start w:val="1"/>
+      <w:numFmt w:val="bullet"/>
+      <w:lvlText w:val=""/>
+      <w:lvlJc w:val="left"/>
+      <w:pPr>
+        <w:ind w:left="7920" w:hanging="360"/>
+      </w:pPr>
+      <w:rPr>
+        <w:rFonts w:ascii="Wingdings" w:hAnsi="Wingdings" w:hint="default"/>
+      </w:rPr>
+    </w:lvl>
+  </w:abstractNum>
+  <w:abstractNum w:abstractNumId="7" w15:restartNumberingAfterBreak="0">
     <w:nsid w:val="47F955CF"/>
     <w:multiLevelType w:val="multilevel"/>
     <w:tmpl w:val="262CE858"/>
@@ -3117,7 +3299,120 @@
       </w:pPr>
     </w:lvl>
   </w:abstractNum>
-  <w:abstractNum w:abstractNumId="6" w15:restartNumberingAfterBreak="0">
+  <w:abstractNum w:abstractNumId="8" w15:restartNumberingAfterBreak="0">
+    <w:nsid w:val="547E36FD"/>
+    <w:multiLevelType w:val="hybridMultilevel"/>
+    <w:tmpl w:val="0FE07E06"/>
+    <w:lvl w:ilvl="0" w:tplc="08090001">
+      <w:start w:val="1"/>
+      <w:numFmt w:val="bullet"/>
+      <w:lvlText w:val=""/>
+      <w:lvlJc w:val="left"/>
+      <w:pPr>
+        <w:ind w:left="1446" w:hanging="360"/>
+      </w:pPr>
+      <w:rPr>
+        <w:rFonts w:ascii="Symbol" w:hAnsi="Symbol" w:hint="default"/>
+      </w:rPr>
+    </w:lvl>
+    <w:lvl w:ilvl="1" w:tplc="08090003" w:tentative="1">
+      <w:start w:val="1"/>
+      <w:numFmt w:val="bullet"/>
+      <w:lvlText w:val="o"/>
+      <w:lvlJc w:val="left"/>
+      <w:pPr>
+        <w:ind w:left="2880" w:hanging="360"/>
+      </w:pPr>
+      <w:rPr>
+        <w:rFonts w:ascii="Courier New" w:hAnsi="Courier New" w:cs="Courier New" w:hint="default"/>
+      </w:rPr>
+    </w:lvl>
+    <w:lvl w:ilvl="2" w:tplc="08090005" w:tentative="1">
+      <w:start w:val="1"/>
+      <w:numFmt w:val="bullet"/>
+      <w:lvlText w:val=""/>
+      <w:lvlJc w:val="left"/>
+      <w:pPr>
+        <w:ind w:left="3600" w:hanging="360"/>
+      </w:pPr>
+      <w:rPr>
+        <w:rFonts w:ascii="Wingdings" w:hAnsi="Wingdings" w:hint="default"/>
+      </w:rPr>
+    </w:lvl>
+    <w:lvl w:ilvl="3" w:tplc="08090001" w:tentative="1">
+      <w:start w:val="1"/>
+      <w:numFmt w:val="bullet"/>
+      <w:lvlText w:val=""/>
+      <w:lvlJc w:val="left"/>
+      <w:pPr>
+        <w:ind w:left="4320" w:hanging="360"/>
+      </w:pPr>
+      <w:rPr>
+        <w:rFonts w:ascii="Symbol" w:hAnsi="Symbol" w:hint="default"/>
+      </w:rPr>
+    </w:lvl>
+    <w:lvl w:ilvl="4" w:tplc="08090003" w:tentative="1">
+      <w:start w:val="1"/>
+      <w:numFmt w:val="bullet"/>
+      <w:lvlText w:val="o"/>
+      <w:lvlJc w:val="left"/>
+      <w:pPr>
+        <w:ind w:left="5040" w:hanging="360"/>
+      </w:pPr>
+      <w:rPr>
+        <w:rFonts w:ascii="Courier New" w:hAnsi="Courier New" w:cs="Courier New" w:hint="default"/>
+      </w:rPr>
+    </w:lvl>
+    <w:lvl w:ilvl="5" w:tplc="08090005" w:tentative="1">
+      <w:start w:val="1"/>
+      <w:numFmt w:val="bullet"/>
+      <w:lvlText w:val=""/>
+      <w:lvlJc w:val="left"/>
+      <w:pPr>
+        <w:ind w:left="5760" w:hanging="360"/>
+      </w:pPr>
+      <w:rPr>
+        <w:rFonts w:ascii="Wingdings" w:hAnsi="Wingdings" w:hint="default"/>
+      </w:rPr>
+    </w:lvl>
+    <w:lvl w:ilvl="6" w:tplc="08090001" w:tentative="1">
+      <w:start w:val="1"/>
+      <w:numFmt w:val="bullet"/>
+      <w:lvlText w:val=""/>
+      <w:lvlJc w:val="left"/>
+      <w:pPr>
+        <w:ind w:left="6480" w:hanging="360"/>
+      </w:pPr>
+      <w:rPr>
+        <w:rFonts w:ascii="Symbol" w:hAnsi="Symbol" w:hint="default"/>
+      </w:rPr>
+    </w:lvl>
+    <w:lvl w:ilvl="7" w:tplc="08090003" w:tentative="1">
+      <w:start w:val="1"/>
+      <w:numFmt w:val="bullet"/>
+      <w:lvlText w:val="o"/>
+      <w:lvlJc w:val="left"/>
+      <w:pPr>
+        <w:ind w:left="7200" w:hanging="360"/>
+      </w:pPr>
+      <w:rPr>
+        <w:rFonts w:ascii="Courier New" w:hAnsi="Courier New" w:cs="Courier New" w:hint="default"/>
+      </w:rPr>
+    </w:lvl>
+    <w:lvl w:ilvl="8" w:tplc="08090005" w:tentative="1">
+      <w:start w:val="1"/>
+      <w:numFmt w:val="bullet"/>
+      <w:lvlText w:val=""/>
+      <w:lvlJc w:val="left"/>
+      <w:pPr>
+        <w:ind w:left="7920" w:hanging="360"/>
+      </w:pPr>
+      <w:rPr>
+        <w:rFonts w:ascii="Wingdings" w:hAnsi="Wingdings" w:hint="default"/>
+      </w:rPr>
+    </w:lvl>
+  </w:abstractNum>
+  <w:abstractNum w:abstractNumId="9" w15:restartNumberingAfterBreak="0">
     <w:nsid w:val="606A180B"/>
     <w:multiLevelType w:val="hybridMultilevel"/>
     <w:tmpl w:val="421EFD7A"/>
@@ -3230,7 +3525,7 @@
       </w:rPr>
     </w:lvl>
   </w:abstractNum>
-  <w:abstractNum w:abstractNumId="7" w15:restartNumberingAfterBreak="0">
+  <w:abstractNum w:abstractNumId="10" w15:restartNumberingAfterBreak="0">
     <w:nsid w:val="61B22AD2"/>
     <w:multiLevelType w:val="hybridMultilevel"/>
     <w:tmpl w:val="D1B49B1E"/>
@@ -3343,7 +3638,7 @@
       </w:rPr>
     </w:lvl>
   </w:abstractNum>
-  <w:abstractNum w:abstractNumId="8" w15:restartNumberingAfterBreak="0">
+  <w:abstractNum w:abstractNumId="11" w15:restartNumberingAfterBreak="0">
     <w:nsid w:val="63922457"/>
     <w:multiLevelType w:val="multilevel"/>
     <w:tmpl w:val="5F720AB6"/>
@@ -3488,7 +3783,7 @@
       </w:rPr>
     </w:lvl>
   </w:abstractNum>
-  <w:abstractNum w:abstractNumId="9" w15:restartNumberingAfterBreak="0">
+  <w:abstractNum w:abstractNumId="12" w15:restartNumberingAfterBreak="0">
     <w:nsid w:val="64F83938"/>
     <w:multiLevelType w:val="hybridMultilevel"/>
     <w:tmpl w:val="9F3EA2C6"/>
@@ -3605,31 +3900,40 @@
     <w:abstractNumId w:val="0"/>
   </w:num>
   <w:num w:numId="2" w16cid:durableId="1835485334">
-    <w:abstractNumId w:val="8"/>
+    <w:abstractNumId w:val="11"/>
   </w:num>
   <w:num w:numId="3" w16cid:durableId="224151053">
+    <w:abstractNumId w:val="3"/>
+  </w:num>
+  <w:num w:numId="4" w16cid:durableId="1055392181">
+    <w:abstractNumId w:val="5"/>
+  </w:num>
+  <w:num w:numId="5" w16cid:durableId="1987467291">
+    <w:abstractNumId w:val="7"/>
+  </w:num>
+  <w:num w:numId="6" w16cid:durableId="569273877">
+    <w:abstractNumId w:val="9"/>
+  </w:num>
+  <w:num w:numId="7" w16cid:durableId="1350716384">
+    <w:abstractNumId w:val="4"/>
+  </w:num>
+  <w:num w:numId="8" w16cid:durableId="1815558981">
     <w:abstractNumId w:val="2"/>
   </w:num>
-  <w:num w:numId="4" w16cid:durableId="1055392181">
-    <w:abstractNumId w:val="4"/>
+  <w:num w:numId="9" w16cid:durableId="1673022090">
+    <w:abstractNumId w:val="10"/>
   </w:num>
-  <w:num w:numId="5" w16cid:durableId="1987467291">
-    <w:abstractNumId w:val="5"/>
+  <w:num w:numId="10" w16cid:durableId="695352386">
+    <w:abstractNumId w:val="12"/>
   </w:num>
-  <w:num w:numId="6" w16cid:durableId="569273877">
+  <w:num w:numId="11" w16cid:durableId="807169180">
+    <w:abstractNumId w:val="1"/>
+  </w:num>
+  <w:num w:numId="12" w16cid:durableId="962928786">
     <w:abstractNumId w:val="6"/>
   </w:num>
-  <w:num w:numId="7" w16cid:durableId="1350716384">
-    <w:abstractNumId w:val="3"/>
-  </w:num>
-  <w:num w:numId="8" w16cid:durableId="1815558981">
-    <w:abstractNumId w:val="1"/>
-  </w:num>
-  <w:num w:numId="9" w16cid:durableId="1673022090">
-    <w:abstractNumId w:val="7"/>
-  </w:num>
-  <w:num w:numId="10" w16cid:durableId="695352386">
-    <w:abstractNumId w:val="9"/>
+  <w:num w:numId="13" w16cid:durableId="622812318">
+    <w:abstractNumId w:val="8"/>
   </w:num>
 </w:numbering>
 </file>

</xml_diff>